<commit_message>
Update prolongation by Mazaeva
</commit_message>
<xml_diff>
--- a/docx/19 Ходатайство о продлении.docx
+++ b/docx/19 Ходатайство о продлении.docx
@@ -1,6 +1,6 @@
 
 <file path=word/document.xml><?xml version="1.0" encoding="utf-8"?>
-<w:document xmlns:wpc="http://schemas.microsoft.com/office/word/2010/wordprocessingCanvas" xmlns:cx="http://schemas.microsoft.com/office/drawing/2014/chartex" xmlns:mc="http://schemas.openxmlformats.org/markup-compatibility/2006" xmlns:o="urn:schemas-microsoft-com:office:office" xmlns:r="http://schemas.openxmlformats.org/officeDocument/2006/relationships" xmlns:m="http://schemas.openxmlformats.org/officeDocument/2006/math" xmlns:v="urn:schemas-microsoft-com:vml" xmlns:wp14="http://schemas.microsoft.com/office/word/2010/wordprocessingDrawing" xmlns:wp="http://schemas.openxmlformats.org/drawingml/2006/wordprocessingDrawing" xmlns:w10="urn:schemas-microsoft-com:office:word" xmlns:w="http://schemas.openxmlformats.org/wordprocessingml/2006/main" xmlns:w14="http://schemas.microsoft.com/office/word/2010/wordml" xmlns:w15="http://schemas.microsoft.com/office/word/2012/wordml" xmlns:w16se="http://schemas.microsoft.com/office/word/2015/wordml/symex" xmlns:wpg="http://schemas.microsoft.com/office/word/2010/wordprocessingGroup" xmlns:wpi="http://schemas.microsoft.com/office/word/2010/wordprocessingInk" xmlns:wne="http://schemas.microsoft.com/office/word/2006/wordml" xmlns:wps="http://schemas.microsoft.com/office/word/2010/wordprocessingShape" mc:Ignorable="w14 w15 w16se wp14">
+<w:document xmlns:wpc="http://schemas.microsoft.com/office/word/2010/wordprocessingCanvas" xmlns:cx="http://schemas.microsoft.com/office/drawing/2014/chartex" xmlns:cx1="http://schemas.microsoft.com/office/drawing/2015/9/8/chartex" xmlns:mc="http://schemas.openxmlformats.org/markup-compatibility/2006" xmlns:o="urn:schemas-microsoft-com:office:office" xmlns:r="http://schemas.openxmlformats.org/officeDocument/2006/relationships" xmlns:m="http://schemas.openxmlformats.org/officeDocument/2006/math" xmlns:v="urn:schemas-microsoft-com:vml" xmlns:wp14="http://schemas.microsoft.com/office/word/2010/wordprocessingDrawing" xmlns:wp="http://schemas.openxmlformats.org/drawingml/2006/wordprocessingDrawing" xmlns:w10="urn:schemas-microsoft-com:office:word" xmlns:w="http://schemas.openxmlformats.org/wordprocessingml/2006/main" xmlns:w14="http://schemas.microsoft.com/office/word/2010/wordml" xmlns:w15="http://schemas.microsoft.com/office/word/2012/wordml" xmlns:w16se="http://schemas.microsoft.com/office/word/2015/wordml/symex" xmlns:wpg="http://schemas.microsoft.com/office/word/2010/wordprocessingGroup" xmlns:wpi="http://schemas.microsoft.com/office/word/2010/wordprocessingInk" xmlns:wne="http://schemas.microsoft.com/office/word/2006/wordml" xmlns:wps="http://schemas.microsoft.com/office/word/2010/wordprocessingShape" mc:Ignorable="w14 w15 w16se wp14">
   <w:body>
     <w:p>
       <w:pPr>
@@ -17,7 +17,25 @@
           <w:sz w:val="28"/>
           <w:szCs w:val="28"/>
         </w:rPr>
-        <w:t xml:space="preserve">Ректору УрФУ Виктору Анатольевичу </w:t>
+        <w:t xml:space="preserve">Ректору </w:t>
+      </w:r>
+      <w:proofErr w:type="spellStart"/>
+      <w:r>
+        <w:rPr>
+          <w:rFonts w:ascii="Times New Roman" w:hAnsi="Times New Roman" w:cs="Times New Roman"/>
+          <w:sz w:val="28"/>
+          <w:szCs w:val="28"/>
+        </w:rPr>
+        <w:t>УрФУ</w:t>
+      </w:r>
+      <w:proofErr w:type="spellEnd"/>
+      <w:r>
+        <w:rPr>
+          <w:rFonts w:ascii="Times New Roman" w:hAnsi="Times New Roman" w:cs="Times New Roman"/>
+          <w:sz w:val="28"/>
+          <w:szCs w:val="28"/>
+        </w:rPr>
+        <w:t xml:space="preserve"> Виктору Анатольевичу </w:t>
       </w:r>
       <w:proofErr w:type="spellStart"/>
       <w:r>
@@ -95,14 +113,13 @@
           <w:szCs w:val="28"/>
         </w:rPr>
       </w:pPr>
-      <w:bookmarkStart w:id="0" w:name="_GoBack"/>
-      <w:bookmarkEnd w:id="0"/>
     </w:p>
     <w:p>
       <w:pPr>
         <w:jc w:val="center"/>
         <w:rPr>
           <w:rFonts w:ascii="Times New Roman" w:hAnsi="Times New Roman" w:cs="Times New Roman"/>
+          <w:b/>
           <w:sz w:val="28"/>
           <w:szCs w:val="28"/>
         </w:rPr>
@@ -110,10 +127,71 @@
       <w:r>
         <w:rPr>
           <w:rFonts w:ascii="Times New Roman" w:hAnsi="Times New Roman" w:cs="Times New Roman"/>
+          <w:b/>
           <w:sz w:val="28"/>
           <w:szCs w:val="28"/>
         </w:rPr>
         <w:t>ХОДАТАЙСТВО</w:t>
+      </w:r>
+    </w:p>
+    <w:p>
+      <w:pPr>
+        <w:jc w:val="center"/>
+        <w:rPr>
+          <w:rFonts w:ascii="Times New Roman" w:hAnsi="Times New Roman" w:cs="Times New Roman"/>
+          <w:b/>
+          <w:sz w:val="28"/>
+          <w:szCs w:val="28"/>
+        </w:rPr>
+      </w:pPr>
+      <w:r>
+        <w:rPr>
+          <w:rFonts w:ascii="Times New Roman" w:hAnsi="Times New Roman" w:cs="Times New Roman"/>
+          <w:b/>
+          <w:sz w:val="28"/>
+          <w:szCs w:val="28"/>
+        </w:rPr>
+        <w:t>о</w:t>
+      </w:r>
+      <w:r>
+        <w:rPr>
+          <w:rFonts w:ascii="Times New Roman" w:hAnsi="Times New Roman" w:cs="Times New Roman"/>
+          <w:b/>
+          <w:sz w:val="28"/>
+          <w:szCs w:val="28"/>
+        </w:rPr>
+        <w:t xml:space="preserve"> продлении срока действия полномочий диссертационного совета </w:t>
+      </w:r>
+    </w:p>
+    <w:p>
+      <w:pPr>
+        <w:jc w:val="center"/>
+        <w:rPr>
+          <w:rFonts w:ascii="Times New Roman" w:hAnsi="Times New Roman" w:cs="Times New Roman"/>
+          <w:b/>
+          <w:sz w:val="28"/>
+          <w:szCs w:val="28"/>
+        </w:rPr>
+      </w:pPr>
+      <w:proofErr w:type="spellStart"/>
+      <w:r>
+        <w:rPr>
+          <w:rFonts w:ascii="Times New Roman" w:hAnsi="Times New Roman" w:cs="Times New Roman"/>
+          <w:b/>
+          <w:sz w:val="28"/>
+          <w:szCs w:val="28"/>
+        </w:rPr>
+        <w:t>УрФУ</w:t>
+      </w:r>
+      <w:proofErr w:type="spellEnd"/>
+      <w:r>
+        <w:rPr>
+          <w:rFonts w:ascii="Times New Roman" w:hAnsi="Times New Roman" w:cs="Times New Roman"/>
+          <w:b/>
+          <w:sz w:val="28"/>
+          <w:szCs w:val="28"/>
+        </w:rPr>
+        <w:t xml:space="preserve"> 05.09.24</w:t>
       </w:r>
     </w:p>
     <w:p>
@@ -127,6 +205,7 @@
     </w:p>
     <w:p>
       <w:pPr>
+        <w:spacing w:after="0" w:line="360" w:lineRule="auto"/>
         <w:ind w:firstLine="709"/>
         <w:jc w:val="both"/>
         <w:rPr>
@@ -141,7 +220,73 @@
           <w:sz w:val="28"/>
           <w:szCs w:val="28"/>
         </w:rPr>
-        <w:t xml:space="preserve">Прошу продлить срок полномочий диссертационного совета УрФУ 05.09.24 </w:t>
+        <w:t xml:space="preserve">Диссертационный совет </w:t>
+      </w:r>
+      <w:proofErr w:type="spellStart"/>
+      <w:r>
+        <w:rPr>
+          <w:rFonts w:ascii="Times New Roman" w:hAnsi="Times New Roman" w:cs="Times New Roman"/>
+          <w:sz w:val="28"/>
+          <w:szCs w:val="28"/>
+        </w:rPr>
+        <w:t>УрФУ</w:t>
+      </w:r>
+      <w:proofErr w:type="spellEnd"/>
+      <w:r>
+        <w:rPr>
+          <w:rFonts w:ascii="Times New Roman" w:hAnsi="Times New Roman" w:cs="Times New Roman"/>
+          <w:sz w:val="28"/>
+          <w:szCs w:val="28"/>
+        </w:rPr>
+        <w:t xml:space="preserve"> 05.09</w:t>
+      </w:r>
+      <w:r>
+        <w:rPr>
+          <w:rFonts w:ascii="Times New Roman" w:hAnsi="Times New Roman" w:cs="Times New Roman"/>
+          <w:sz w:val="28"/>
+          <w:szCs w:val="28"/>
+        </w:rPr>
+        <w:t>.24 по специальности 05.13.12 – Системы автоматизации проектирования (промышленность) ходатайствует о п</w:t>
+      </w:r>
+      <w:r>
+        <w:rPr>
+          <w:rFonts w:ascii="Times New Roman" w:hAnsi="Times New Roman" w:cs="Times New Roman"/>
+          <w:sz w:val="28"/>
+          <w:szCs w:val="28"/>
+        </w:rPr>
+        <w:t>родл</w:t>
+      </w:r>
+      <w:r>
+        <w:rPr>
+          <w:rFonts w:ascii="Times New Roman" w:hAnsi="Times New Roman" w:cs="Times New Roman"/>
+          <w:sz w:val="28"/>
+          <w:szCs w:val="28"/>
+        </w:rPr>
+        <w:t>ении</w:t>
+      </w:r>
+      <w:r>
+        <w:rPr>
+          <w:rFonts w:ascii="Times New Roman" w:hAnsi="Times New Roman" w:cs="Times New Roman"/>
+          <w:sz w:val="28"/>
+          <w:szCs w:val="28"/>
+        </w:rPr>
+        <w:t xml:space="preserve"> срок</w:t>
+      </w:r>
+      <w:r>
+        <w:rPr>
+          <w:rFonts w:ascii="Times New Roman" w:hAnsi="Times New Roman" w:cs="Times New Roman"/>
+          <w:sz w:val="28"/>
+          <w:szCs w:val="28"/>
+        </w:rPr>
+        <w:t>а действия</w:t>
+      </w:r>
+      <w:r>
+        <w:rPr>
+          <w:rFonts w:ascii="Times New Roman" w:hAnsi="Times New Roman" w:cs="Times New Roman"/>
+          <w:sz w:val="28"/>
+          <w:szCs w:val="28"/>
+        </w:rPr>
+        <w:t xml:space="preserve"> полномочий диссертационного совета </w:t>
       </w:r>
       <w:r>
         <w:rPr>
@@ -181,12 +326,29 @@
           <w:sz w:val="28"/>
           <w:szCs w:val="28"/>
         </w:rPr>
-        <w:t xml:space="preserve"> защита диссертации Станислава Сергеевича </w:t>
+        <w:t xml:space="preserve"> защита диссертации </w:t>
+      </w:r>
+      <w:r>
+        <w:rPr>
+          <w:rFonts w:ascii="Times New Roman" w:hAnsi="Times New Roman" w:cs="Times New Roman"/>
+          <w:sz w:val="28"/>
+          <w:szCs w:val="28"/>
+        </w:rPr>
+        <w:t>на соискание степени кандидата технических наук</w:t>
+      </w:r>
+      <w:r>
+        <w:rPr>
+          <w:rFonts w:ascii="Times New Roman" w:hAnsi="Times New Roman" w:cs="Times New Roman"/>
+          <w:sz w:val="28"/>
+          <w:szCs w:val="28"/>
+        </w:rPr>
+        <w:t xml:space="preserve"> </w:t>
       </w:r>
       <w:proofErr w:type="spellStart"/>
       <w:r>
         <w:rPr>
           <w:rFonts w:ascii="Times New Roman" w:hAnsi="Times New Roman" w:cs="Times New Roman"/>
+          <w:b/>
           <w:sz w:val="28"/>
           <w:szCs w:val="28"/>
         </w:rPr>
@@ -196,22 +358,91 @@
       <w:r>
         <w:rPr>
           <w:rFonts w:ascii="Times New Roman" w:hAnsi="Times New Roman" w:cs="Times New Roman"/>
-          <w:sz w:val="28"/>
-          <w:szCs w:val="28"/>
-        </w:rPr>
-        <w:t xml:space="preserve"> на соискание степени кандидата технических наук, и в соответствии с пунктом 41 Положения о совете по защите диссертаций на соискание ученой степени кандидата наук, на соискание ученой степени доктора наук в федеральном государственном автономном образовательном учреждении высшего образования «Уральский федеральный университет имени первого Президента России Б.Н. Ельцина»</w:t>
-      </w:r>
-      <w:r>
-        <w:rPr>
-          <w:rFonts w:ascii="Times New Roman" w:hAnsi="Times New Roman" w:cs="Times New Roman"/>
-          <w:sz w:val="28"/>
-          <w:szCs w:val="28"/>
-        </w:rPr>
-        <w:t xml:space="preserve"> необходимо выделить 20 дней со дня защиты для формирования аттестационного дела соискателя.</w:t>
+          <w:b/>
+          <w:sz w:val="28"/>
+          <w:szCs w:val="28"/>
+        </w:rPr>
+        <w:t xml:space="preserve"> </w:t>
+      </w:r>
+      <w:r>
+        <w:rPr>
+          <w:rFonts w:ascii="Times New Roman" w:hAnsi="Times New Roman" w:cs="Times New Roman"/>
+          <w:b/>
+          <w:sz w:val="28"/>
+          <w:szCs w:val="28"/>
+        </w:rPr>
+        <w:t>Станислава Сергеевича</w:t>
+      </w:r>
+      <w:r>
+        <w:rPr>
+          <w:rFonts w:ascii="Times New Roman" w:hAnsi="Times New Roman" w:cs="Times New Roman"/>
+          <w:sz w:val="28"/>
+          <w:szCs w:val="28"/>
+        </w:rPr>
+        <w:t xml:space="preserve">, </w:t>
+      </w:r>
+      <w:r>
+        <w:rPr>
+          <w:rFonts w:ascii="Times New Roman" w:hAnsi="Times New Roman" w:cs="Times New Roman"/>
+          <w:sz w:val="28"/>
+          <w:szCs w:val="28"/>
+        </w:rPr>
+        <w:t>а</w:t>
+      </w:r>
+      <w:r>
+        <w:rPr>
+          <w:rFonts w:ascii="Times New Roman" w:hAnsi="Times New Roman" w:cs="Times New Roman"/>
+          <w:sz w:val="28"/>
+          <w:szCs w:val="28"/>
+        </w:rPr>
+        <w:t xml:space="preserve"> в соответствии с пунктом 41 Положения о совете по защите диссертаций </w:t>
+      </w:r>
+      <w:r>
+        <w:rPr>
+          <w:rFonts w:ascii="Times New Roman" w:hAnsi="Times New Roman" w:cs="Times New Roman"/>
+          <w:sz w:val="28"/>
+          <w:szCs w:val="28"/>
+        </w:rPr>
+        <w:t xml:space="preserve">в </w:t>
+      </w:r>
+      <w:proofErr w:type="spellStart"/>
+      <w:r>
+        <w:rPr>
+          <w:rFonts w:ascii="Times New Roman" w:hAnsi="Times New Roman" w:cs="Times New Roman"/>
+          <w:sz w:val="28"/>
+          <w:szCs w:val="28"/>
+        </w:rPr>
+        <w:t>УрФУ</w:t>
+      </w:r>
+      <w:proofErr w:type="spellEnd"/>
+      <w:r>
+        <w:rPr>
+          <w:rFonts w:ascii="Times New Roman" w:hAnsi="Times New Roman" w:cs="Times New Roman"/>
+          <w:sz w:val="28"/>
+          <w:szCs w:val="28"/>
+        </w:rPr>
+        <w:t xml:space="preserve"> необходимо выделить 20 дней со дня защиты для формирования аттестационного дела соискателя</w:t>
+      </w:r>
+      <w:r>
+        <w:rPr>
+          <w:rFonts w:ascii="Times New Roman" w:hAnsi="Times New Roman" w:cs="Times New Roman"/>
+          <w:sz w:val="28"/>
+          <w:szCs w:val="28"/>
+        </w:rPr>
+        <w:t xml:space="preserve"> ученой степени</w:t>
+      </w:r>
+      <w:r>
+        <w:rPr>
+          <w:rFonts w:ascii="Times New Roman" w:hAnsi="Times New Roman" w:cs="Times New Roman"/>
+          <w:sz w:val="28"/>
+          <w:szCs w:val="28"/>
+        </w:rPr>
+        <w:t>.</w:t>
       </w:r>
     </w:p>
     <w:p>
       <w:pPr>
+        <w:spacing w:after="0" w:line="360" w:lineRule="auto"/>
         <w:ind w:firstLine="709"/>
         <w:jc w:val="both"/>
         <w:rPr>
@@ -232,13 +463,101 @@
     </w:p>
     <w:p>
       <w:pPr>
-        <w:ind w:firstLine="7088"/>
         <w:rPr>
           <w:rFonts w:ascii="Times New Roman" w:hAnsi="Times New Roman" w:cs="Times New Roman"/>
           <w:sz w:val="28"/>
           <w:szCs w:val="28"/>
         </w:rPr>
       </w:pPr>
+      <w:r>
+        <w:rPr>
+          <w:rFonts w:ascii="Times New Roman" w:hAnsi="Times New Roman" w:cs="Times New Roman"/>
+          <w:sz w:val="28"/>
+          <w:szCs w:val="28"/>
+        </w:rPr>
+        <w:t>Предс</w:t>
+      </w:r>
+      <w:r>
+        <w:rPr>
+          <w:rFonts w:ascii="Times New Roman" w:hAnsi="Times New Roman" w:cs="Times New Roman"/>
+          <w:sz w:val="28"/>
+          <w:szCs w:val="28"/>
+        </w:rPr>
+        <w:t xml:space="preserve">едатель диссертационного </w:t>
+      </w:r>
+      <w:proofErr w:type="spellStart"/>
+      <w:r>
+        <w:rPr>
+          <w:rFonts w:ascii="Times New Roman" w:hAnsi="Times New Roman" w:cs="Times New Roman"/>
+          <w:sz w:val="28"/>
+          <w:szCs w:val="28"/>
+        </w:rPr>
+        <w:t>совета</w:t>
+      </w:r>
+    </w:p>
+    <w:p>
+      <w:pPr>
+        <w:rPr>
+          <w:rFonts w:ascii="Times New Roman" w:hAnsi="Times New Roman" w:cs="Times New Roman"/>
+          <w:sz w:val="28"/>
+          <w:szCs w:val="28"/>
+        </w:rPr>
+      </w:pPr>
+      <w:r>
+        <w:rPr>
+          <w:rFonts w:ascii="Times New Roman" w:hAnsi="Times New Roman" w:cs="Times New Roman"/>
+          <w:sz w:val="28"/>
+          <w:szCs w:val="28"/>
+        </w:rPr>
+        <w:t>УрФУ</w:t>
+      </w:r>
+      <w:proofErr w:type="spellEnd"/>
+      <w:r>
+        <w:rPr>
+          <w:rFonts w:ascii="Times New Roman" w:hAnsi="Times New Roman" w:cs="Times New Roman"/>
+          <w:sz w:val="28"/>
+          <w:szCs w:val="28"/>
+        </w:rPr>
+        <w:t xml:space="preserve"> </w:t>
+      </w:r>
+      <w:r>
+        <w:rPr>
+          <w:rFonts w:ascii="Times New Roman" w:hAnsi="Times New Roman" w:cs="Times New Roman"/>
+          <w:bCs/>
+          <w:sz w:val="28"/>
+          <w:szCs w:val="28"/>
+        </w:rPr>
+        <w:t>05</w:t>
+      </w:r>
+      <w:r>
+        <w:rPr>
+          <w:rFonts w:ascii="Times New Roman" w:hAnsi="Times New Roman" w:cs="Times New Roman"/>
+          <w:bCs/>
+          <w:sz w:val="28"/>
+          <w:szCs w:val="28"/>
+        </w:rPr>
+        <w:t>.09</w:t>
+      </w:r>
+      <w:r>
+        <w:rPr>
+          <w:rFonts w:ascii="Times New Roman" w:hAnsi="Times New Roman" w:cs="Times New Roman"/>
+          <w:bCs/>
+          <w:sz w:val="28"/>
+          <w:szCs w:val="28"/>
+        </w:rPr>
+        <w:t xml:space="preserve">.24                </w:t>
+      </w:r>
+      <w:bookmarkStart w:id="0" w:name="_GoBack"/>
+      <w:bookmarkEnd w:id="0"/>
+      <w:r>
+        <w:rPr>
+          <w:rFonts w:ascii="Times New Roman" w:hAnsi="Times New Roman" w:cs="Times New Roman"/>
+          <w:bCs/>
+          <w:sz w:val="28"/>
+          <w:szCs w:val="28"/>
+        </w:rPr>
+        <w:t xml:space="preserve">                                                                    </w:t>
+      </w:r>
       <w:r>
         <w:rPr>
           <w:rFonts w:ascii="Times New Roman" w:hAnsi="Times New Roman" w:cs="Times New Roman"/>

</xml_diff>